<commit_message>
perbaiki rks lelang format 1
</commit_message>
<xml_diff>
--- a/templates/RKS Pelelangan Format 1.docx
+++ b/templates/RKS Pelelangan Format 1.docx
@@ -3024,9 +3024,82 @@
                 <w:sz w:val="22"/>
                 <w:szCs w:val="22"/>
                 <w:highlight w:val="yellow"/>
+              </w:rPr>
+              <w:t>#hari tanggal pengambilan</w:t>
+            </w:r>
+            <w:r>
+              <w:rPr>
+                <w:rFonts w:ascii="Tahoma" w:hAnsi="Tahoma" w:cs="Tahoma"/>
+                <w:sz w:val="22"/>
+                <w:szCs w:val="22"/>
+                <w:highlight w:val="yellow"/>
                 <w:lang w:val="id-ID"/>
               </w:rPr>
-              <w:t>#hari tanggal pengambilan#</w:t>
+              <w:t>1</w:t>
+            </w:r>
+            <w:r>
+              <w:rPr>
+                <w:rFonts w:ascii="Tahoma" w:hAnsi="Tahoma" w:cs="Tahoma"/>
+                <w:sz w:val="22"/>
+                <w:szCs w:val="22"/>
+                <w:highlight w:val="yellow"/>
+              </w:rPr>
+              <w:t>#</w:t>
+            </w:r>
+            <w:r>
+              <w:rPr>
+                <w:rFonts w:ascii="Tahoma" w:hAnsi="Tahoma" w:cs="Tahoma"/>
+                <w:sz w:val="22"/>
+                <w:szCs w:val="22"/>
+                <w:lang w:val="id-ID"/>
+              </w:rPr>
+              <w:t xml:space="preserve"> s</w:t>
+            </w:r>
+            <w:r>
+              <w:rPr>
+                <w:rFonts w:ascii="Tahoma" w:hAnsi="Tahoma" w:cs="Tahoma"/>
+                <w:sz w:val="22"/>
+                <w:szCs w:val="22"/>
+                <w:lang w:val="id-ID"/>
+              </w:rPr>
+              <w:t>/</w:t>
+            </w:r>
+            <w:r>
+              <w:rPr>
+                <w:rFonts w:ascii="Tahoma" w:hAnsi="Tahoma" w:cs="Tahoma"/>
+                <w:sz w:val="22"/>
+                <w:szCs w:val="22"/>
+                <w:lang w:val="id-ID"/>
+              </w:rPr>
+              <w:t xml:space="preserve">d </w:t>
+            </w:r>
+            <w:r>
+              <w:rPr>
+                <w:rFonts w:ascii="Tahoma" w:hAnsi="Tahoma" w:cs="Tahoma"/>
+                <w:sz w:val="22"/>
+                <w:szCs w:val="22"/>
+                <w:highlight w:val="yellow"/>
+              </w:rPr>
+              <w:t>#hari tanggal pengambilan</w:t>
+            </w:r>
+            <w:r>
+              <w:rPr>
+                <w:rFonts w:ascii="Tahoma" w:hAnsi="Tahoma" w:cs="Tahoma"/>
+                <w:sz w:val="22"/>
+                <w:szCs w:val="22"/>
+                <w:highlight w:val="yellow"/>
+                <w:lang w:val="id-ID"/>
+              </w:rPr>
+              <w:t>2</w:t>
+            </w:r>
+            <w:r>
+              <w:rPr>
+                <w:rFonts w:ascii="Tahoma" w:hAnsi="Tahoma" w:cs="Tahoma"/>
+                <w:sz w:val="22"/>
+                <w:szCs w:val="22"/>
+                <w:highlight w:val="yellow"/>
+              </w:rPr>
+              <w:t>#</w:t>
             </w:r>
           </w:p>
         </w:tc>
@@ -3132,9 +3205,89 @@
                 <w:sz w:val="22"/>
                 <w:szCs w:val="22"/>
                 <w:highlight w:val="yellow"/>
+              </w:rPr>
+              <w:t>#waktu pengambilan</w:t>
+            </w:r>
+            <w:r>
+              <w:rPr>
+                <w:rFonts w:ascii="Tahoma" w:hAnsi="Tahoma" w:cs="Tahoma"/>
+                <w:color w:val="000000"/>
+                <w:sz w:val="22"/>
+                <w:szCs w:val="22"/>
+                <w:highlight w:val="yellow"/>
                 <w:lang w:val="id-ID"/>
               </w:rPr>
-              <w:t>#waktu pengambilan#</w:t>
+              <w:t>1</w:t>
+            </w:r>
+            <w:r>
+              <w:rPr>
+                <w:rFonts w:ascii="Tahoma" w:hAnsi="Tahoma" w:cs="Tahoma"/>
+                <w:color w:val="000000"/>
+                <w:sz w:val="22"/>
+                <w:szCs w:val="22"/>
+                <w:highlight w:val="yellow"/>
+              </w:rPr>
+              <w:t>#</w:t>
+            </w:r>
+            <w:r>
+              <w:rPr>
+                <w:rFonts w:ascii="Tahoma" w:hAnsi="Tahoma" w:cs="Tahoma"/>
+                <w:color w:val="000000"/>
+                <w:sz w:val="22"/>
+                <w:szCs w:val="22"/>
+                <w:lang w:val="id-ID"/>
+              </w:rPr>
+              <w:t xml:space="preserve"> WIB </w:t>
+            </w:r>
+            <w:r>
+              <w:rPr>
+                <w:rFonts w:ascii="Tahoma" w:hAnsi="Tahoma" w:cs="Tahoma"/>
+                <w:sz w:val="22"/>
+                <w:szCs w:val="22"/>
+                <w:lang w:val="id-ID"/>
+              </w:rPr>
+              <w:t xml:space="preserve">s/d </w:t>
+            </w:r>
+            <w:r>
+              <w:rPr>
+                <w:rFonts w:ascii="Tahoma" w:hAnsi="Tahoma" w:cs="Tahoma"/>
+                <w:color w:val="000000"/>
+                <w:sz w:val="22"/>
+                <w:szCs w:val="22"/>
+                <w:highlight w:val="yellow"/>
+              </w:rPr>
+              <w:t>#waktu pengambilan</w:t>
+            </w:r>
+            <w:r>
+              <w:rPr>
+                <w:rFonts w:ascii="Tahoma" w:hAnsi="Tahoma" w:cs="Tahoma"/>
+                <w:color w:val="000000"/>
+                <w:sz w:val="22"/>
+                <w:szCs w:val="22"/>
+                <w:highlight w:val="yellow"/>
+                <w:lang w:val="id-ID"/>
+              </w:rPr>
+              <w:t>2</w:t>
+            </w:r>
+            <w:r>
+              <w:rPr>
+                <w:rFonts w:ascii="Tahoma" w:hAnsi="Tahoma" w:cs="Tahoma"/>
+                <w:color w:val="000000"/>
+                <w:sz w:val="22"/>
+                <w:szCs w:val="22"/>
+                <w:highlight w:val="yellow"/>
+              </w:rPr>
+              <w:t>#</w:t>
+            </w:r>
+            <w:r>
+              <w:rPr>
+                <w:rFonts w:ascii="Tahoma" w:hAnsi="Tahoma" w:cs="Tahoma"/>
+                <w:color w:val="000000"/>
+                <w:sz w:val="22"/>
+                <w:szCs w:val="22"/>
+                <w:lang w:val="id-ID"/>
+              </w:rPr>
+              <w:t xml:space="preserve"> WIB</w:t>
             </w:r>
           </w:p>
         </w:tc>
@@ -3812,6 +3965,16 @@
               </w:rPr>
               <w:t>#waktu penjelasan#</w:t>
             </w:r>
+            <w:r>
+              <w:rPr>
+                <w:rFonts w:ascii="Tahoma" w:hAnsi="Tahoma" w:cs="Tahoma"/>
+                <w:color w:val="000000"/>
+                <w:sz w:val="22"/>
+                <w:szCs w:val="22"/>
+                <w:lang w:val="id-ID"/>
+              </w:rPr>
+              <w:t xml:space="preserve"> WIB</w:t>
+            </w:r>
           </w:p>
         </w:tc>
       </w:tr>
@@ -3866,7 +4029,6 @@
           <w:szCs w:val="22"/>
           <w:lang w:val="id-ID"/>
         </w:rPr>
-        <w:lastRenderedPageBreak/>
         <w:t xml:space="preserve">Rapat Penjelasan </w:t>
       </w:r>
       <w:r>
@@ -5052,6 +5214,7 @@
           <w:szCs w:val="22"/>
           <w:lang w:val="id-ID"/>
         </w:rPr>
+        <w:lastRenderedPageBreak/>
         <w:t xml:space="preserve">Rekapitulasi </w:t>
       </w:r>
       <w:r>
@@ -5145,7 +5308,6 @@
           <w:szCs w:val="22"/>
           <w:lang w:val="id-ID"/>
         </w:rPr>
-        <w:lastRenderedPageBreak/>
         <w:t xml:space="preserve">Dokumen Administrasi, </w:t>
       </w:r>
       <w:r>
@@ -6383,7 +6545,6 @@
           <w:szCs w:val="22"/>
           <w:lang w:val="id-ID"/>
         </w:rPr>
-        <w:lastRenderedPageBreak/>
         <w:t>Isi Dokumen Penawaran</w:t>
       </w:r>
     </w:p>
@@ -9537,6 +9698,16 @@
               </w:rPr>
               <w:t>#waktu pemasukan#</w:t>
             </w:r>
+            <w:r>
+              <w:rPr>
+                <w:rFonts w:ascii="Tahoma" w:hAnsi="Tahoma" w:cs="Tahoma"/>
+                <w:color w:val="000000"/>
+                <w:sz w:val="22"/>
+                <w:szCs w:val="22"/>
+                <w:lang w:val="id-ID"/>
+              </w:rPr>
+              <w:t xml:space="preserve"> WIB</w:t>
+            </w:r>
           </w:p>
         </w:tc>
       </w:tr>
@@ -10034,6 +10205,16 @@
               </w:rPr>
               <w:t>#waktu pembukaan#</w:t>
             </w:r>
+            <w:r>
+              <w:rPr>
+                <w:rFonts w:ascii="Tahoma" w:hAnsi="Tahoma" w:cs="Tahoma"/>
+                <w:color w:val="000000"/>
+                <w:sz w:val="22"/>
+                <w:szCs w:val="22"/>
+                <w:lang w:val="id-ID"/>
+              </w:rPr>
+              <w:t xml:space="preserve"> WIB</w:t>
+            </w:r>
           </w:p>
         </w:tc>
       </w:tr>
@@ -23956,6 +24137,16 @@
           <w:lang w:val="id-ID"/>
         </w:rPr>
       </w:pPr>
+      <w:r>
+        <w:rPr>
+          <w:rFonts w:ascii="Tahoma" w:hAnsi="Tahoma" w:cs="Tahoma"/>
+          <w:sz w:val="22"/>
+          <w:szCs w:val="22"/>
+          <w:highlight w:val="cyan"/>
+          <w:lang w:val="id-ID"/>
+        </w:rPr>
+        <w:t>#nama pengesah#</w:t>
+      </w:r>
     </w:p>
     <w:p>
       <w:pPr>
@@ -24077,7 +24268,7 @@
         <w:sz w:val="22"/>
         <w:szCs w:val="22"/>
       </w:rPr>
-      <w:t>2</w:t>
+      <w:t>27</w:t>
     </w:r>
     <w:r>
       <w:rPr>

</xml_diff>